<commit_message>
Corrections and TFS items
git-tfs-id: [http://szvptemfou01:8080/tfs/DefaultCollection]$/FW SVI FF Releases/Release2/Docs;C51143
</commit_message>
<xml_diff>
--- a/Docs/Reviews/Alerts.docx
+++ b/Docs/Reviews/Alerts.docx
@@ -349,7 +349,11 @@
           <w:tcPr>
             <w:tcW w:w="1140" w:type="dxa"/>
           </w:tcPr>
-          <w:p/>
+          <w:p>
+            <w:r>
+              <w:t>24461</w:t>
+            </w:r>
+          </w:p>
         </w:tc>
         <w:tc>
           <w:tcPr>
@@ -613,7 +617,14 @@
           <w:tcPr>
             <w:tcW w:w="1140" w:type="dxa"/>
           </w:tcPr>
-          <w:p/>
+          <w:p>
+            <w:r>
+              <w:t>2446</w:t>
+            </w:r>
+            <w:r>
+              <w:t>2</w:t>
+            </w:r>
+          </w:p>
         </w:tc>
         <w:tc>
           <w:tcPr>
@@ -1228,7 +1239,11 @@
           <w:tcPr>
             <w:tcW w:w="1140" w:type="dxa"/>
           </w:tcPr>
-          <w:p/>
+          <w:p>
+            <w:r>
+              <w:t>24462</w:t>
+            </w:r>
+          </w:p>
         </w:tc>
         <w:tc>
           <w:tcPr>
@@ -1692,8 +1707,6 @@
       </w:r>
       <w:r>
         <w:softHyphen/>
-      </w:r>
-      <w:r>
         <w:t>; Travel Accumulation Alert</w:t>
       </w:r>
     </w:p>
@@ -1718,8 +1731,6 @@
       <w:r>
         <w:t xml:space="preserve">Write and </w:t>
       </w:r>
-      <w:bookmarkStart w:id="0" w:name="_GoBack"/>
-      <w:bookmarkEnd w:id="0"/>
       <w:r>
         <w:t>Effect on static revision number</w:t>
       </w:r>
@@ -1894,10 +1905,7 @@
           </w:tcPr>
           <w:p>
             <w:r>
-              <w:t>15-05-2</w:t>
-            </w:r>
-            <w:r>
-              <w:t>1</w:t>
+              <w:t>15-05-21</w:t>
             </w:r>
           </w:p>
         </w:tc>
@@ -1948,7 +1956,11 @@
           <w:tcPr>
             <w:tcW w:w="1016" w:type="dxa"/>
           </w:tcPr>
-          <w:p/>
+          <w:p>
+            <w:r>
+              <w:t>24463</w:t>
+            </w:r>
+          </w:p>
         </w:tc>
         <w:tc>
           <w:tcPr>
@@ -2050,7 +2062,115 @@
           <w:tcPr>
             <w:tcW w:w="1016" w:type="dxa"/>
           </w:tcPr>
+          <w:p>
+            <w:r>
+              <w:t>24463</w:t>
+            </w:r>
+          </w:p>
+        </w:tc>
+        <w:tc>
+          <w:tcPr>
+            <w:tcW w:w="7876" w:type="dxa"/>
+            <w:gridSpan w:val="4"/>
+          </w:tcPr>
+          <w:p>
+            <w:r>
+              <w:t xml:space="preserve">Incorrect placement of calls </w:t>
+            </w:r>
+            <w:r>
+              <w:t>in the "check conditions" switch of the Write Handler, which means they are called whether or not the write to the parameter succeeds. It must be in the "execute" switch</w:t>
+            </w:r>
+          </w:p>
           <w:p/>
+        </w:tc>
+      </w:tr>
+      <w:tr>
+        <w:tc>
+          <w:tcPr>
+            <w:tcW w:w="1700" w:type="dxa"/>
+            <w:gridSpan w:val="2"/>
+            <w:shd w:val="clear" w:color="auto" w:fill="D9D9D9" w:themeFill="background1" w:themeFillShade="D9"/>
+          </w:tcPr>
+          <w:p>
+            <w:r>
+              <w:t>Impact</w:t>
+            </w:r>
+          </w:p>
+        </w:tc>
+        <w:tc>
+          <w:tcPr>
+            <w:tcW w:w="7876" w:type="dxa"/>
+            <w:gridSpan w:val="4"/>
+          </w:tcPr>
+          <w:p>
+            <w:r>
+              <w:t>Function error</w:t>
+            </w:r>
+          </w:p>
+        </w:tc>
+      </w:tr>
+      <w:tr>
+        <w:tc>
+          <w:tcPr>
+            <w:tcW w:w="1700" w:type="dxa"/>
+            <w:gridSpan w:val="2"/>
+            <w:shd w:val="clear" w:color="auto" w:fill="D9D9D9" w:themeFill="background1" w:themeFillShade="D9"/>
+          </w:tcPr>
+          <w:p>
+            <w:r>
+              <w:t>Resolution</w:t>
+            </w:r>
+          </w:p>
+        </w:tc>
+        <w:tc>
+          <w:tcPr>
+            <w:tcW w:w="7876" w:type="dxa"/>
+            <w:gridSpan w:val="4"/>
+          </w:tcPr>
+          <w:p/>
+        </w:tc>
+      </w:tr>
+      <w:tr>
+        <w:trPr>
+          <w:trHeight w:val="58"/>
+        </w:trPr>
+        <w:tc>
+          <w:tcPr>
+            <w:tcW w:w="9576" w:type="dxa"/>
+            <w:gridSpan w:val="6"/>
+            <w:shd w:val="clear" w:color="auto" w:fill="595959" w:themeFill="text1" w:themeFillTint="A6"/>
+          </w:tcPr>
+          <w:p>
+            <w:pPr>
+              <w:rPr>
+                <w:sz w:val="16"/>
+                <w:szCs w:val="16"/>
+              </w:rPr>
+            </w:pPr>
+          </w:p>
+        </w:tc>
+      </w:tr>
+      <w:tr>
+        <w:tc>
+          <w:tcPr>
+            <w:tcW w:w="684" w:type="dxa"/>
+            <w:shd w:val="clear" w:color="auto" w:fill="D9D9D9" w:themeFill="background1" w:themeFillShade="D9"/>
+          </w:tcPr>
+          <w:p>
+            <w:r>
+              <w:t>TFS wit</w:t>
+            </w:r>
+          </w:p>
+        </w:tc>
+        <w:tc>
+          <w:tcPr>
+            <w:tcW w:w="1016" w:type="dxa"/>
+          </w:tcPr>
+          <w:p>
+            <w:r>
+              <w:t>24458</w:t>
+            </w:r>
+          </w:p>
         </w:tc>
         <w:tc>
           <w:tcPr>
@@ -2207,7 +2327,13 @@
             <w:tcW w:w="1140" w:type="dxa"/>
             <w:gridSpan w:val="2"/>
           </w:tcPr>
-          <w:p/>
+          <w:p>
+            <w:r>
+              <w:t>24463</w:t>
+            </w:r>
+            <w:bookmarkStart w:id="0" w:name="_GoBack"/>
+            <w:bookmarkEnd w:id="0"/>
+          </w:p>
         </w:tc>
         <w:tc>
           <w:tcPr>
@@ -2469,10 +2595,7 @@
               <w:t>?</w:t>
             </w:r>
             <w:r>
-              <w:t xml:space="preserve"> </w:t>
-            </w:r>
-            <w:r>
-              <w:t>?</w:t>
+              <w:t xml:space="preserve"> ?</w:t>
             </w:r>
             <w:proofErr w:type="gramEnd"/>
             <w:r>
@@ -2509,11 +2632,16 @@
             <w:gridSpan w:val="4"/>
           </w:tcPr>
           <w:p>
-            <w:r>
-              <w:t>Mix-up?</w:t>
-            </w:r>
-            <w:r>
-              <w:t xml:space="preserve"> Bug?</w:t>
+            <w:pPr>
+              <w:rPr>
+                <w:strike/>
+              </w:rPr>
+            </w:pPr>
+            <w:r>
+              <w:rPr>
+                <w:strike/>
+              </w:rPr>
+              <w:t>Mix-up? Bug?</w:t>
             </w:r>
           </w:p>
         </w:tc>
@@ -2536,7 +2664,11 @@
             <w:tcW w:w="7876" w:type="dxa"/>
             <w:gridSpan w:val="4"/>
           </w:tcPr>
-          <w:p/>
+          <w:p>
+            <w:r>
+              <w:t>Intended sync of two variables</w:t>
+            </w:r>
+          </w:p>
         </w:tc>
       </w:tr>
       <w:tr>
@@ -2568,6 +2700,7 @@
           </w:tcPr>
           <w:p>
             <w:r>
+              <w:lastRenderedPageBreak/>
               <w:t>Additional</w:t>
             </w:r>
           </w:p>
@@ -4690,7 +4823,7 @@
 </file>
 
 <file path=customXml/itemProps1.xml><?xml version="1.0" encoding="utf-8"?>
-<ds:datastoreItem xmlns:ds="http://schemas.openxmlformats.org/officeDocument/2006/customXml" ds:itemID="{E0FA4C83-C524-4188-AACD-EC866AF25162}">
+<ds:datastoreItem xmlns:ds="http://schemas.openxmlformats.org/officeDocument/2006/customXml" ds:itemID="{DF731505-2BFD-4F35-9811-F56F8B778182}">
   <ds:schemaRefs>
     <ds:schemaRef ds:uri="http://schemas.openxmlformats.org/officeDocument/2006/bibliography"/>
   </ds:schemaRefs>

</xml_diff>